<commit_message>
titles in sample data documents
</commit_message>
<xml_diff>
--- a/exo-addons-demo-extension-webapp/src/main/webapp/WEB-INF/classes/medias/documents/PUR1207_02_RFP_Final.docx
+++ b/exo-addons-demo-extension-webapp/src/main/webapp/WEB-INF/classes/medias/documents/PUR1207_02_RFP_Final.docx
@@ -9,6 +9,8 @@
           <w:b/>
         </w:rPr>
       </w:pPr>
+      <w:bookmarkStart w:id="0" w:name="_GoBack"/>
+      <w:bookmarkEnd w:id="0"/>
     </w:p>
     <w:p>
       <w:pPr>
@@ -18,8 +20,6 @@
           <w:sz w:val="40"/>
         </w:rPr>
       </w:pPr>
-      <w:bookmarkStart w:id="0" w:name="_GoBack"/>
-      <w:bookmarkEnd w:id="0"/>
       <w:ins w:id="1" w:author="Benjamin Paillereau" w:date="2013-07-12T10:20:00Z">
         <w:r>
           <w:rPr>
@@ -27,9 +27,15 @@
             <w:noProof/>
             <w:sz w:val="40"/>
             <w:lang w:val="fr-FR" w:eastAsia="fr-FR"/>
+            <w:rPrChange w:id="2">
+              <w:rPr>
+                <w:noProof/>
+                <w:lang w:val="fr-FR" w:eastAsia="fr-FR"/>
+              </w:rPr>
+            </w:rPrChange>
           </w:rPr>
           <w:drawing>
-            <wp:inline distT="0" distB="0" distL="0" distR="0" wp14:anchorId="4D3D993A" wp14:editId="4F2C22C2">
+            <wp:inline distT="0" distB="0" distL="0" distR="0" wp14:anchorId="2785F1EF" wp14:editId="589F2C46">
               <wp:extent cx="934183" cy="934183"/>
               <wp:effectExtent l="0" t="0" r="5715" b="5715"/>
               <wp:docPr id="2" name="Image 2" descr="Macintosh HD:Users:benjamin:Pictures:minicons-ultimate-pack:_PNG:PNG Icons:256px:Places-24.png"/>
@@ -429,9 +435,11 @@
         </w:numPr>
         <w:jc w:val="both"/>
       </w:pPr>
+      <w:proofErr w:type="gramStart"/>
       <w:r>
         <w:t>a</w:t>
       </w:r>
+      <w:proofErr w:type="gramEnd"/>
       <w:r>
         <w:t xml:space="preserve"> technical p</w:t>
       </w:r>
@@ -824,8 +832,13 @@
               </w:tabs>
               <w:jc w:val="both"/>
             </w:pPr>
+            <w:proofErr w:type="gramStart"/>
             <w:r>
-              <w:t>w/c 1</w:t>
+              <w:t>w</w:t>
+            </w:r>
+            <w:proofErr w:type="gramEnd"/>
+            <w:r>
+              <w:t>/c 1</w:t>
             </w:r>
             <w:r>
               <w:t>4</w:t>
@@ -1310,7 +1323,21 @@
         <w:rPr>
           <w:color w:val="000000"/>
         </w:rPr>
-        <w:t xml:space="preserve"> may be provided in an appendix which will not count to this total.</w:t>
+        <w:t xml:space="preserve"> may be provided in an </w:t>
+      </w:r>
+      <w:proofErr w:type="gramStart"/>
+      <w:r>
+        <w:rPr>
+          <w:color w:val="000000"/>
+        </w:rPr>
+        <w:t>appendix which</w:t>
+      </w:r>
+      <w:proofErr w:type="gramEnd"/>
+      <w:r>
+        <w:rPr>
+          <w:color w:val="000000"/>
+        </w:rPr>
+        <w:t xml:space="preserve"> will not count to this total.</w:t>
       </w:r>
     </w:p>
     <w:p>
@@ -1540,7 +1567,11 @@
         <w:t xml:space="preserve"> </w:t>
       </w:r>
       <w:r>
-        <w:t>Prices are to be quoted in GBP net of VAT. A</w:t>
+        <w:t xml:space="preserve">Prices are to be quoted in GBP net of VAT. </w:t>
+      </w:r>
+      <w:proofErr w:type="gramStart"/>
+      <w:r>
+        <w:t>A</w:t>
       </w:r>
       <w:r>
         <w:t>ll</w:t>
@@ -1561,7 +1592,11 @@
         <w:t>S</w:t>
       </w:r>
       <w:r>
-        <w:t>uppliers.</w:t>
+        <w:t>uppliers</w:t>
+      </w:r>
+      <w:proofErr w:type="gramEnd"/>
+      <w:r>
+        <w:t>.</w:t>
       </w:r>
     </w:p>
     <w:p>
@@ -1712,7 +1747,7 @@
         <v:path o:extrusionok="f" gradientshapeok="t" o:connecttype="rect"/>
         <o:lock v:ext="edit" aspectratio="t"/>
       </v:shapetype>
-      <v:shape id="_x0000_i1026" type="#_x0000_t75" style="width:313.5pt;height:331.2pt" o:bullet="t">
+      <v:shape id="_x0000_i1027" type="#_x0000_t75" style="width:314pt;height:331pt" o:bullet="t">
         <v:imagedata r:id="rId1" o:title="bullet1"/>
       </v:shape>
     </w:pict>
@@ -16347,7 +16382,7 @@
 </file>
 
 <file path=customXml/itemProps1.xml><?xml version="1.0" encoding="utf-8"?>
-<ds:datastoreItem xmlns:ds="http://schemas.openxmlformats.org/officeDocument/2006/customXml" ds:itemID="{966DADC8-28C7-3A47-BEB7-F298995B3FEC}">
+<ds:datastoreItem xmlns:ds="http://schemas.openxmlformats.org/officeDocument/2006/customXml" ds:itemID="{58AEBFAC-2E25-3C47-88C4-3BB4F904DC65}">
   <ds:schemaRefs>
     <ds:schemaRef ds:uri="http://schemas.openxmlformats.org/officeDocument/2006/bibliography"/>
   </ds:schemaRefs>

</xml_diff>